<commit_message>
Update 11/5/2023 3:37PM EST
Update as of 3:37PM EST on 11/5/2023.
</commit_message>
<xml_diff>
--- a/20231105 - Global United Defense, Inc. - Criminal Prevention Security Systems - v1.0.1.44.docx
+++ b/20231105 - Global United Defense, Inc. - Criminal Prevention Security Systems - v1.0.1.44.docx
@@ -199,7 +199,7 @@
           <w:sz w:val="28"/>
           <w:szCs w:val="28"/>
         </w:rPr>
-        <w:t>11/5/2023 1:42:51 PM</w:t>
+        <w:t>11/5/2023 3:37:21 PM</w:t>
       </w:r>
     </w:p>
     <w:p>
@@ -7346,13 +7346,22 @@
         </w:rPr>
         <w:t xml:space="preserve">CRIMINAL </w:t>
       </w:r>
-      <w:r>
-        <w:rPr>
-          <w:b/>
-          <w:bCs/>
-          <w:color w:val="FF0000"/>
-        </w:rPr>
-        <w:t>INTIMIDATION</w:t>
+      <w:proofErr w:type="gramStart"/>
+      <w:r>
+        <w:rPr>
+          <w:b/>
+          <w:bCs/>
+          <w:color w:val="FF0000"/>
+        </w:rPr>
+        <w:t>IN</w:t>
+      </w:r>
+      <w:r>
+        <w:rPr>
+          <w:b/>
+          <w:bCs/>
+          <w:color w:val="FF0000"/>
+        </w:rPr>
+        <w:t>SINUATION</w:t>
       </w:r>
       <w:r>
         <w:rPr>
@@ -7361,6 +7370,7 @@
         </w:rPr>
         <w:t>;</w:t>
       </w:r>
+      <w:proofErr w:type="gramEnd"/>
     </w:p>
     <w:p>
       <w:pPr>
@@ -7402,13 +7412,14 @@
         </w:rPr>
         <w:t xml:space="preserve">CRIMINAL </w:t>
       </w:r>
-      <w:r>
-        <w:rPr>
-          <w:b/>
-          <w:bCs/>
-          <w:color w:val="FF0000"/>
-        </w:rPr>
-        <w:t>LIABILITY</w:t>
+      <w:proofErr w:type="gramStart"/>
+      <w:r>
+        <w:rPr>
+          <w:b/>
+          <w:bCs/>
+          <w:color w:val="FF0000"/>
+        </w:rPr>
+        <w:t>INTIMIDATION</w:t>
       </w:r>
       <w:r>
         <w:rPr>
@@ -7417,6 +7428,7 @@
         </w:rPr>
         <w:t>;</w:t>
       </w:r>
+      <w:proofErr w:type="gramEnd"/>
     </w:p>
     <w:p>
       <w:pPr>
@@ -7464,7 +7476,7 @@
           <w:bCs/>
           <w:color w:val="FF0000"/>
         </w:rPr>
-        <w:t>MIND CONTROL</w:t>
+        <w:t>LIABILITY</w:t>
       </w:r>
       <w:r>
         <w:rPr>
@@ -7512,23 +7524,15 @@
           <w:bCs/>
           <w:color w:val="FF0000"/>
         </w:rPr>
-        <w:t>CRIMINAL MIS</w:t>
-      </w:r>
-      <w:r>
-        <w:rPr>
-          <w:b/>
-          <w:bCs/>
-          <w:color w:val="FF0000"/>
-        </w:rPr>
-        <w:t>-</w:t>
-      </w:r>
-      <w:r>
-        <w:rPr>
-          <w:b/>
-          <w:bCs/>
-          <w:color w:val="FF0000"/>
-        </w:rPr>
-        <w:t>CATEGORIZATION</w:t>
+        <w:t xml:space="preserve">CRIMINAL </w:t>
+      </w:r>
+      <w:r>
+        <w:rPr>
+          <w:b/>
+          <w:bCs/>
+          <w:color w:val="FF0000"/>
+        </w:rPr>
+        <w:t>MIND CONTROL</w:t>
       </w:r>
       <w:r>
         <w:rPr>
@@ -7576,15 +7580,23 @@
           <w:bCs/>
           <w:color w:val="FF0000"/>
         </w:rPr>
-        <w:t xml:space="preserve">CRIMINAL </w:t>
-      </w:r>
-      <w:r>
-        <w:rPr>
-          <w:b/>
-          <w:bCs/>
-          <w:color w:val="FF0000"/>
-        </w:rPr>
-        <w:t>MOTIVE</w:t>
+        <w:t>CRIMINAL MIS</w:t>
+      </w:r>
+      <w:r>
+        <w:rPr>
+          <w:b/>
+          <w:bCs/>
+          <w:color w:val="FF0000"/>
+        </w:rPr>
+        <w:t>-</w:t>
+      </w:r>
+      <w:r>
+        <w:rPr>
+          <w:b/>
+          <w:bCs/>
+          <w:color w:val="FF0000"/>
+        </w:rPr>
+        <w:t>CATEGORIZATION</w:t>
       </w:r>
       <w:r>
         <w:rPr>
@@ -7640,15 +7652,7 @@
           <w:bCs/>
           <w:color w:val="FF0000"/>
         </w:rPr>
-        <w:t>MOTIV</w:t>
-      </w:r>
-      <w:r>
-        <w:rPr>
-          <w:b/>
-          <w:bCs/>
-          <w:color w:val="FF0000"/>
-        </w:rPr>
-        <w:t>ATED PROFESSIONAL ACTIVITIES</w:t>
+        <w:t>MOTIVE</w:t>
       </w:r>
       <w:r>
         <w:rPr>
@@ -7704,7 +7708,15 @@
           <w:bCs/>
           <w:color w:val="FF0000"/>
         </w:rPr>
-        <w:t>MULTI-JURISDICTIONAL DUTIES</w:t>
+        <w:t>MOTIV</w:t>
+      </w:r>
+      <w:r>
+        <w:rPr>
+          <w:b/>
+          <w:bCs/>
+          <w:color w:val="FF0000"/>
+        </w:rPr>
+        <w:t>ATED PROFESSIONAL ACTIVITIES</w:t>
       </w:r>
       <w:r>
         <w:rPr>
@@ -7760,7 +7772,7 @@
           <w:bCs/>
           <w:color w:val="FF0000"/>
         </w:rPr>
-        <w:t>NEGLIGENCE</w:t>
+        <w:t>MULTI-JURISDICTIONAL DUTIES</w:t>
       </w:r>
       <w:r>
         <w:rPr>
@@ -7816,7 +7828,7 @@
           <w:bCs/>
           <w:color w:val="FF0000"/>
         </w:rPr>
-        <w:t>OPERATION</w:t>
+        <w:t>NEGLIGENCE</w:t>
       </w:r>
       <w:r>
         <w:rPr>
@@ -7872,7 +7884,7 @@
           <w:bCs/>
           <w:color w:val="FF0000"/>
         </w:rPr>
-        <w:t>ORGANIZED OBJECTIVE CRITERIA</w:t>
+        <w:t>OPERATION</w:t>
       </w:r>
       <w:r>
         <w:rPr>
@@ -7928,7 +7940,7 @@
           <w:bCs/>
           <w:color w:val="FF0000"/>
         </w:rPr>
-        <w:t>POLITICAL EVENT</w:t>
+        <w:t>ORGANIZED OBJECTIVE CRITERIA</w:t>
       </w:r>
       <w:r>
         <w:rPr>
@@ -7984,7 +7996,7 @@
           <w:bCs/>
           <w:color w:val="FF0000"/>
         </w:rPr>
-        <w:t>PREMEDITATION</w:t>
+        <w:t>POLITICAL EVENT</w:t>
       </w:r>
       <w:r>
         <w:rPr>
@@ -8040,7 +8052,7 @@
           <w:bCs/>
           <w:color w:val="FF0000"/>
         </w:rPr>
-        <w:t>PROCESSES</w:t>
+        <w:t>PREMEDITATION</w:t>
       </w:r>
       <w:r>
         <w:rPr>
@@ -8096,7 +8108,7 @@
           <w:bCs/>
           <w:color w:val="FF0000"/>
         </w:rPr>
-        <w:t>REDIRECTION</w:t>
+        <w:t>PROCESSES</w:t>
       </w:r>
       <w:r>
         <w:rPr>
@@ -8152,7 +8164,7 @@
           <w:bCs/>
           <w:color w:val="FF0000"/>
         </w:rPr>
-        <w:t>RESPONSES</w:t>
+        <w:t>REDIRECTION</w:t>
       </w:r>
       <w:r>
         <w:rPr>
@@ -8209,7 +8221,7 @@
           <w:bCs/>
           <w:color w:val="FF0000"/>
         </w:rPr>
-        <w:t>TARGETING</w:t>
+        <w:t>RESPONSES</w:t>
       </w:r>
       <w:r>
         <w:rPr>
@@ -8265,7 +8277,7 @@
           <w:bCs/>
           <w:color w:val="FF0000"/>
         </w:rPr>
-        <w:t>VIRTUAL IMPERSONATION</w:t>
+        <w:t>TARGETING</w:t>
       </w:r>
       <w:r>
         <w:rPr>
@@ -8313,7 +8325,15 @@
           <w:bCs/>
           <w:color w:val="FF0000"/>
         </w:rPr>
-        <w:t>CROSS-CONTAMINATION</w:t>
+        <w:t xml:space="preserve">CRIMINAL </w:t>
+      </w:r>
+      <w:r>
+        <w:rPr>
+          <w:b/>
+          <w:bCs/>
+          <w:color w:val="FF0000"/>
+        </w:rPr>
+        <w:t>VIRTUAL IMPERSONATION</w:t>
       </w:r>
       <w:r>
         <w:rPr>
@@ -8361,45 +8381,7 @@
           <w:bCs/>
           <w:color w:val="FF0000"/>
         </w:rPr>
-        <w:t>CR</w:t>
-      </w:r>
-      <w:r>
-        <w:rPr>
-          <w:b/>
-          <w:bCs/>
-          <w:color w:val="FF0000"/>
-        </w:rPr>
-        <w:t>UELTY</w:t>
-      </w:r>
-      <w:r>
-        <w:rPr>
-          <w:b/>
-          <w:bCs/>
-        </w:rPr>
-        <w:t xml:space="preserve"> </w:t>
-      </w:r>
-      <w:r>
-        <w:rPr>
-          <w:b/>
-          <w:bCs/>
-          <w:color w:val="0070C0"/>
-        </w:rPr>
-        <w:t>TOWARDS</w:t>
-      </w:r>
-      <w:r>
-        <w:rPr>
-          <w:b/>
-          <w:bCs/>
-        </w:rPr>
-        <w:t xml:space="preserve"> </w:t>
-      </w:r>
-      <w:r>
-        <w:rPr>
-          <w:b/>
-          <w:bCs/>
-          <w:color w:val="FF0000"/>
-        </w:rPr>
-        <w:t>ANY ANIMAL</w:t>
+        <w:t>CROSS-CONTAMINATION</w:t>
       </w:r>
       <w:r>
         <w:rPr>
@@ -8485,7 +8467,7 @@
           <w:bCs/>
           <w:color w:val="FF0000"/>
         </w:rPr>
-        <w:t>ANY HUMAN BEING</w:t>
+        <w:t>ANY ANIMAL</w:t>
       </w:r>
       <w:r>
         <w:rPr>
@@ -8571,7 +8553,7 @@
           <w:bCs/>
           <w:color w:val="FF0000"/>
         </w:rPr>
-        <w:t>ANY PET</w:t>
+        <w:t>ANY HUMAN BEING</w:t>
       </w:r>
       <w:r>
         <w:rPr>
@@ -8619,15 +8601,45 @@
           <w:bCs/>
           <w:color w:val="FF0000"/>
         </w:rPr>
-        <w:t>C</w:t>
-      </w:r>
-      <w:r>
-        <w:rPr>
-          <w:b/>
-          <w:bCs/>
-          <w:color w:val="FF0000"/>
-        </w:rPr>
-        <w:t>YBER HACKING</w:t>
+        <w:t>CR</w:t>
+      </w:r>
+      <w:r>
+        <w:rPr>
+          <w:b/>
+          <w:bCs/>
+          <w:color w:val="FF0000"/>
+        </w:rPr>
+        <w:t>UELTY</w:t>
+      </w:r>
+      <w:r>
+        <w:rPr>
+          <w:b/>
+          <w:bCs/>
+        </w:rPr>
+        <w:t xml:space="preserve"> </w:t>
+      </w:r>
+      <w:r>
+        <w:rPr>
+          <w:b/>
+          <w:bCs/>
+          <w:color w:val="0070C0"/>
+        </w:rPr>
+        <w:t>TOWARDS</w:t>
+      </w:r>
+      <w:r>
+        <w:rPr>
+          <w:b/>
+          <w:bCs/>
+        </w:rPr>
+        <w:t xml:space="preserve"> </w:t>
+      </w:r>
+      <w:r>
+        <w:rPr>
+          <w:b/>
+          <w:bCs/>
+          <w:color w:val="FF0000"/>
+        </w:rPr>
+        <w:t>ANY PET</w:t>
       </w:r>
       <w:r>
         <w:rPr>
@@ -8683,7 +8695,7 @@
           <w:bCs/>
           <w:color w:val="FF0000"/>
         </w:rPr>
-        <w:t>YBER HI-JACKING</w:t>
+        <w:t>YBER HACKING</w:t>
       </w:r>
       <w:r>
         <w:rPr>
@@ -8731,7 +8743,15 @@
           <w:bCs/>
           <w:color w:val="FF0000"/>
         </w:rPr>
-        <w:t>DAMAGING INTELLIGENCE DISSEMINATION</w:t>
+        <w:t>C</w:t>
+      </w:r>
+      <w:r>
+        <w:rPr>
+          <w:b/>
+          <w:bCs/>
+          <w:color w:val="FF0000"/>
+        </w:rPr>
+        <w:t>YBER HI-JACKING</w:t>
       </w:r>
       <w:r>
         <w:rPr>
@@ -8779,7 +8799,7 @@
           <w:bCs/>
           <w:color w:val="FF0000"/>
         </w:rPr>
-        <w:t>DAMAGING INTELLIGENCE FABRICATION</w:t>
+        <w:t>DAMAGING INTELLIGENCE DISSEMINATION</w:t>
       </w:r>
       <w:r>
         <w:rPr>
@@ -8827,15 +8847,7 @@
           <w:bCs/>
           <w:color w:val="FF0000"/>
         </w:rPr>
-        <w:t xml:space="preserve">DATA </w:t>
-      </w:r>
-      <w:r>
-        <w:rPr>
-          <w:b/>
-          <w:bCs/>
-          <w:color w:val="FF0000"/>
-        </w:rPr>
-        <w:t>BLEEDING</w:t>
+        <w:t>DAMAGING INTELLIGENCE FABRICATION</w:t>
       </w:r>
       <w:r>
         <w:rPr>
@@ -8883,7 +8895,15 @@
           <w:bCs/>
           <w:color w:val="FF0000"/>
         </w:rPr>
-        <w:t>DATA EXPLOITATION</w:t>
+        <w:t xml:space="preserve">DATA </w:t>
+      </w:r>
+      <w:r>
+        <w:rPr>
+          <w:b/>
+          <w:bCs/>
+          <w:color w:val="FF0000"/>
+        </w:rPr>
+        <w:t>BLEEDING</w:t>
       </w:r>
       <w:r>
         <w:rPr>
@@ -8931,15 +8951,7 @@
           <w:bCs/>
           <w:color w:val="FF0000"/>
         </w:rPr>
-        <w:t xml:space="preserve">DATA </w:t>
-      </w:r>
-      <w:r>
-        <w:rPr>
-          <w:b/>
-          <w:bCs/>
-          <w:color w:val="FF0000"/>
-        </w:rPr>
-        <w:t>EXPOSURE</w:t>
+        <w:t>DATA EXPLOITATION</w:t>
       </w:r>
       <w:r>
         <w:rPr>
@@ -8987,15 +8999,15 @@
           <w:bCs/>
           <w:color w:val="FF0000"/>
         </w:rPr>
-        <w:t>D</w:t>
-      </w:r>
-      <w:r>
-        <w:rPr>
-          <w:b/>
-          <w:bCs/>
-          <w:color w:val="FF0000"/>
-        </w:rPr>
-        <w:t>ECAPITATION</w:t>
+        <w:t xml:space="preserve">DATA </w:t>
+      </w:r>
+      <w:r>
+        <w:rPr>
+          <w:b/>
+          <w:bCs/>
+          <w:color w:val="FF0000"/>
+        </w:rPr>
+        <w:t>EXPOSURE</w:t>
       </w:r>
       <w:r>
         <w:rPr>
@@ -9051,7 +9063,7 @@
           <w:bCs/>
           <w:color w:val="FF0000"/>
         </w:rPr>
-        <w:t>ECEPTION</w:t>
+        <w:t>ECAPITATION</w:t>
       </w:r>
       <w:r>
         <w:rPr>
@@ -9107,6 +9119,62 @@
           <w:bCs/>
           <w:color w:val="FF0000"/>
         </w:rPr>
+        <w:t>ECEPTION</w:t>
+      </w:r>
+      <w:r>
+        <w:rPr>
+          <w:b/>
+          <w:bCs/>
+        </w:rPr>
+        <w:t>;</w:t>
+      </w:r>
+    </w:p>
+    <w:p>
+      <w:pPr>
+        <w:ind w:left="360"/>
+        <w:jc w:val="both"/>
+        <w:rPr>
+          <w:b/>
+          <w:bCs/>
+        </w:rPr>
+      </w:pPr>
+      <w:r>
+        <w:tab/>
+      </w:r>
+      <w:r>
+        <w:rPr>
+          <w:u w:val="single"/>
+        </w:rPr>
+        <w:t>PREVENTION SECURITY SYSTEM</w:t>
+      </w:r>
+      <w:r>
+        <w:t>:</w:t>
+      </w:r>
+      <w:r>
+        <w:t xml:space="preserve"> </w:t>
+      </w:r>
+      <w:r>
+        <w:rPr>
+          <w:b/>
+          <w:bCs/>
+          <w:color w:val="FF0000"/>
+        </w:rPr>
+        <w:t xml:space="preserve">ANY </w:t>
+      </w:r>
+      <w:r>
+        <w:rPr>
+          <w:b/>
+          <w:bCs/>
+          <w:color w:val="FF0000"/>
+        </w:rPr>
+        <w:t>D</w:t>
+      </w:r>
+      <w:r>
+        <w:rPr>
+          <w:b/>
+          <w:bCs/>
+          <w:color w:val="FF0000"/>
+        </w:rPr>
         <w:t>EFAMATION OF CHARACTER</w:t>
       </w:r>
       <w:r>
@@ -16398,62 +16466,54 @@
         </w:rPr>
         <w:t xml:space="preserve">ANY </w:t>
       </w:r>
+      <w:r>
+        <w:rPr>
+          <w:b/>
+          <w:bCs/>
+          <w:color w:val="FF0000"/>
+        </w:rPr>
+        <w:t>F</w:t>
+      </w:r>
+      <w:r>
+        <w:rPr>
+          <w:b/>
+          <w:bCs/>
+          <w:color w:val="FF0000"/>
+        </w:rPr>
+        <w:t>UCK `EM OVER</w:t>
+      </w:r>
+      <w:r>
+        <w:rPr>
+          <w:b/>
+          <w:bCs/>
+          <w:color w:val="FF0000"/>
+        </w:rPr>
+        <w:t xml:space="preserve"> COMMAND</w:t>
+      </w:r>
+      <w:r>
+        <w:rPr>
+          <w:b/>
+          <w:bCs/>
+        </w:rPr>
+        <w:t xml:space="preserve"> </w:t>
+      </w:r>
       <w:proofErr w:type="gramStart"/>
       <w:r>
         <w:rPr>
           <w:b/>
           <w:bCs/>
-          <w:color w:val="FF0000"/>
-        </w:rPr>
-        <w:t>F</w:t>
-      </w:r>
-      <w:r>
-        <w:rPr>
-          <w:b/>
-          <w:bCs/>
-          <w:color w:val="FF0000"/>
-        </w:rPr>
-        <w:t>UCK</w:t>
+          <w:color w:val="7030A0"/>
+        </w:rPr>
+        <w:t>USAGE</w:t>
+      </w:r>
+      <w:r>
+        <w:rPr>
+          <w:b/>
+          <w:bCs/>
+        </w:rPr>
+        <w:t>;</w:t>
       </w:r>
       <w:proofErr w:type="gramEnd"/>
-      <w:r>
-        <w:rPr>
-          <w:b/>
-          <w:bCs/>
-          <w:color w:val="FF0000"/>
-        </w:rPr>
-        <w:t xml:space="preserve"> `EM OVER</w:t>
-      </w:r>
-      <w:r>
-        <w:rPr>
-          <w:b/>
-          <w:bCs/>
-          <w:color w:val="FF0000"/>
-        </w:rPr>
-        <w:t xml:space="preserve"> COMMAND</w:t>
-      </w:r>
-      <w:r>
-        <w:rPr>
-          <w:b/>
-          <w:bCs/>
-        </w:rPr>
-        <w:t xml:space="preserve"> </w:t>
-      </w:r>
-      <w:r>
-        <w:rPr>
-          <w:b/>
-          <w:bCs/>
-          <w:color w:val="7030A0"/>
-        </w:rPr>
-        <w:t>USAGE</w:t>
-      </w:r>
-      <w:r>
-        <w:rPr>
-          <w:b/>
-          <w:bCs/>
-        </w:rPr>
-        <w:t>;</w:t>
-      </w:r>
     </w:p>
     <w:p>
       <w:pPr>
@@ -37581,15 +37641,7 @@
           <w:bCs/>
           <w:color w:val="FF0000"/>
         </w:rPr>
-        <w:t>B</w:t>
-      </w:r>
-      <w:r>
-        <w:rPr>
-          <w:b/>
-          <w:bCs/>
-          <w:color w:val="FF0000"/>
-        </w:rPr>
-        <w:t>SERVIENT</w:t>
+        <w:t>BSERVIENT</w:t>
       </w:r>
       <w:r>
         <w:rPr>

</xml_diff>